<commit_message>
Updating new projects, CV
</commit_message>
<xml_diff>
--- a/src/assets/ArkanJbali_CV.docx
+++ b/src/assets/ArkanJbali_CV.docx
@@ -660,6 +660,338 @@
                 <w:lang w:val="en-US"/>
               </w:rPr>
             </w:pPr>
+            <w:r>
+              <w:rPr>
+                <w:rFonts w:ascii="Calibri" w:hAnsi="Calibri" w:eastAsia="Calibri" w:cs="Calibri"/>
+                <w:b w:val="1"/>
+                <w:bCs w:val="1"/>
+                <w:i w:val="0"/>
+                <w:iCs w:val="0"/>
+                <w:color w:val="000000" w:themeColor="text1" w:themeTint="FF" w:themeShade="FF"/>
+                <w:sz w:val="22"/>
+                <w:szCs w:val="22"/>
+                <w:lang w:val="en-US"/>
+              </w:rPr>
+              <w:t xml:space="preserve">Courses:  </w:t>
+            </w:r>
+            <w:r>
+              <w:rPr>
+                <w:rFonts w:ascii="Calibri" w:hAnsi="Calibri" w:eastAsia="Calibri" w:cs="Calibri"/>
+                <w:b w:val="0"/>
+                <w:bCs w:val="0"/>
+                <w:i w:val="0"/>
+                <w:iCs w:val="0"/>
+                <w:color w:val="000000" w:themeColor="text1" w:themeTint="FF" w:themeShade="FF"/>
+                <w:sz w:val="22"/>
+                <w:szCs w:val="22"/>
+                <w:lang w:val="en-US"/>
+              </w:rPr>
+              <w:t xml:space="preserve">Web </w:t>
+            </w:r>
+            <w:proofErr w:type="gramStart"/>
+            <w:r>
+              <w:rPr>
+                <w:rFonts w:ascii="Calibri" w:hAnsi="Calibri" w:eastAsia="Calibri" w:cs="Calibri"/>
+                <w:b w:val="0"/>
+                <w:bCs w:val="0"/>
+                <w:i w:val="0"/>
+                <w:iCs w:val="0"/>
+                <w:color w:val="000000" w:themeColor="text1" w:themeTint="FF" w:themeShade="FF"/>
+                <w:sz w:val="22"/>
+                <w:szCs w:val="22"/>
+                <w:lang w:val="en-US"/>
+              </w:rPr>
+              <w:t>Development(</w:t>
+            </w:r>
+            <w:proofErr w:type="gramEnd"/>
+            <w:r>
+              <w:rPr>
+                <w:rFonts w:ascii="Calibri" w:hAnsi="Calibri" w:eastAsia="Calibri" w:cs="Calibri"/>
+                <w:b w:val="0"/>
+                <w:bCs w:val="0"/>
+                <w:i w:val="0"/>
+                <w:iCs w:val="0"/>
+                <w:color w:val="000000" w:themeColor="text1" w:themeTint="FF" w:themeShade="FF"/>
+                <w:sz w:val="22"/>
+                <w:szCs w:val="22"/>
+                <w:lang w:val="en-US"/>
+              </w:rPr>
+              <w:t xml:space="preserve">100), Operating </w:t>
+            </w:r>
+            <w:proofErr w:type="gramStart"/>
+            <w:r>
+              <w:rPr>
+                <w:rFonts w:ascii="Calibri" w:hAnsi="Calibri" w:eastAsia="Calibri" w:cs="Calibri"/>
+                <w:b w:val="0"/>
+                <w:bCs w:val="0"/>
+                <w:i w:val="0"/>
+                <w:iCs w:val="0"/>
+                <w:color w:val="000000" w:themeColor="text1" w:themeTint="FF" w:themeShade="FF"/>
+                <w:sz w:val="22"/>
+                <w:szCs w:val="22"/>
+                <w:lang w:val="en-US"/>
+              </w:rPr>
+              <w:t>System(</w:t>
+            </w:r>
+            <w:proofErr w:type="gramEnd"/>
+            <w:r>
+              <w:rPr>
+                <w:rFonts w:ascii="Calibri" w:hAnsi="Calibri" w:eastAsia="Calibri" w:cs="Calibri"/>
+                <w:b w:val="0"/>
+                <w:bCs w:val="0"/>
+                <w:i w:val="0"/>
+                <w:iCs w:val="0"/>
+                <w:color w:val="000000" w:themeColor="text1" w:themeTint="FF" w:themeShade="FF"/>
+                <w:sz w:val="22"/>
+                <w:szCs w:val="22"/>
+                <w:lang w:val="en-US"/>
+              </w:rPr>
+              <w:t>100), Databases(1</w:t>
+            </w:r>
+            <w:r>
+              <w:rPr>
+                <w:rFonts w:ascii="Calibri" w:hAnsi="Calibri" w:eastAsia="Calibri" w:cs="Calibri"/>
+                <w:b w:val="0"/>
+                <w:bCs w:val="0"/>
+                <w:i w:val="0"/>
+                <w:iCs w:val="0"/>
+                <w:color w:val="000000" w:themeColor="text1" w:themeTint="FF" w:themeShade="FF"/>
+                <w:sz w:val="22"/>
+                <w:szCs w:val="22"/>
+                <w:lang w:val="en-US"/>
+              </w:rPr>
+              <w:t>00), OOP(95), Algorithms(85),</w:t>
+            </w:r>
+            <w:r>
+              <w:rPr>
+                <w:rFonts w:ascii="Calibri" w:hAnsi="Calibri" w:eastAsia="Calibri" w:cs="Calibri"/>
+                <w:b w:val="0"/>
+                <w:bCs w:val="0"/>
+                <w:i w:val="0"/>
+                <w:iCs w:val="0"/>
+                <w:color w:val="000000" w:themeColor="text1" w:themeTint="FF" w:themeShade="FF"/>
+                <w:sz w:val="22"/>
+                <w:szCs w:val="22"/>
+                <w:lang w:val="en-US"/>
+              </w:rPr>
+              <w:t xml:space="preserve"> Introduction to Data Science(100), Data Structure(85)</w:t>
+            </w:r>
+          </w:p>
+          <w:p>
+            <w:pPr>
+              <w:pStyle w:val="Normal"/>
+              <w:spacing w:line="259" w:lineRule="auto"/>
+              <w:rPr>
+                <w:rFonts w:ascii="Calibri" w:hAnsi="Calibri" w:eastAsia="Calibri" w:cs="Calibri"/>
+                <w:b w:val="0"/>
+                <w:bCs w:val="0"/>
+                <w:i w:val="0"/>
+                <w:iCs w:val="0"/>
+                <w:color w:val="000000" w:themeColor="text1" w:themeTint="FF" w:themeShade="FF"/>
+                <w:sz w:val="22"/>
+                <w:szCs w:val="22"/>
+                <w:lang w:val="en-US"/>
+              </w:rPr>
+            </w:pPr>
+          </w:p>
+        </w:tc>
+      </w:tr>
+      <w:tr>
+        <w:tc>
+          <w:tcPr>
+            <w:tcW w:w="1665" w:type="dxa"/>
+            <w:tcMar/>
+          </w:tcPr>
+          <w:p>
+            <w:pPr>
+              <w:pStyle w:val="Normal"/>
+              <w:jc w:val="right"/>
+              <w:rPr>
+                <w:rFonts w:ascii="Calibri" w:hAnsi="Calibri" w:eastAsia="Calibri" w:cs="Calibri" w:asciiTheme="minorAscii" w:hAnsiTheme="minorAscii" w:eastAsiaTheme="minorAscii" w:cstheme="minorAscii"/>
+                <w:b w:val="1"/>
+                <w:bCs w:val="1"/>
+                <w:color w:val="833C0B" w:themeColor="accent2" w:themeTint="FF" w:themeShade="80"/>
+                <w:sz w:val="24"/>
+                <w:szCs w:val="24"/>
+                <w:lang w:val="en-US"/>
+              </w:rPr>
+            </w:pPr>
+            <w:r>
+              <w:rPr>
+                <w:rFonts w:ascii="Calibri" w:hAnsi="Calibri" w:eastAsia="Calibri" w:cs="Calibri" w:asciiTheme="minorAscii" w:hAnsiTheme="minorAscii" w:eastAsiaTheme="minorAscii" w:cstheme="minorAscii"/>
+                <w:b w:val="1"/>
+                <w:bCs w:val="1"/>
+                <w:color w:val="833C0B" w:themeColor="accent2" w:themeTint="FF" w:themeShade="80"/>
+                <w:sz w:val="24"/>
+                <w:szCs w:val="24"/>
+                <w:lang w:val="en-US"/>
+              </w:rPr>
+              <w:t>Experience</w:t>
+            </w:r>
+          </w:p>
+        </w:tc>
+        <w:tc>
+          <w:tcPr>
+            <w:tcW w:w="7695" w:type="dxa"/>
+            <w:tcMar/>
+          </w:tcPr>
+          <w:p>
+            <w:pPr>
+              <w:spacing w:line="259" w:lineRule="auto"/>
+              <w:rPr>
+                <w:rFonts w:ascii="Calibri" w:hAnsi="Calibri" w:eastAsia="Calibri" w:cs="Calibri"/>
+                <w:b w:val="0"/>
+                <w:bCs w:val="0"/>
+                <w:i w:val="0"/>
+                <w:iCs w:val="0"/>
+                <w:color w:val="000000" w:themeColor="text1" w:themeTint="FF" w:themeShade="FF"/>
+                <w:sz w:val="22"/>
+                <w:szCs w:val="22"/>
+                <w:lang w:val="en-US"/>
+              </w:rPr>
+            </w:pPr>
+            <w:r>
+              <w:rPr>
+                <w:rFonts w:ascii="Calibri" w:hAnsi="Calibri" w:eastAsia="Calibri" w:cs="Calibri"/>
+                <w:b w:val="1"/>
+                <w:bCs w:val="1"/>
+                <w:i w:val="0"/>
+                <w:iCs w:val="0"/>
+                <w:color w:val="000000" w:themeColor="text1" w:themeTint="FF" w:themeShade="FF"/>
+                <w:sz w:val="22"/>
+                <w:szCs w:val="22"/>
+                <w:lang w:val="en-US"/>
+              </w:rPr>
+              <w:t xml:space="preserve">2019: Internship Trainee at </w:t>
+            </w:r>
+            <w:proofErr w:type="spellStart"/>
+            <w:r>
+              <w:rPr>
+                <w:rFonts w:ascii="Calibri" w:hAnsi="Calibri" w:eastAsia="Calibri" w:cs="Calibri"/>
+                <w:b w:val="1"/>
+                <w:bCs w:val="1"/>
+                <w:i w:val="0"/>
+                <w:iCs w:val="0"/>
+                <w:color w:val="000000" w:themeColor="text1" w:themeTint="FF" w:themeShade="FF"/>
+                <w:sz w:val="22"/>
+                <w:szCs w:val="22"/>
+                <w:lang w:val="en-US"/>
+              </w:rPr>
+              <w:t>ProGineer</w:t>
+            </w:r>
+            <w:proofErr w:type="spellEnd"/>
+            <w:r>
+              <w:rPr>
+                <w:rFonts w:ascii="Calibri" w:hAnsi="Calibri" w:eastAsia="Calibri" w:cs="Calibri"/>
+                <w:b w:val="1"/>
+                <w:bCs w:val="1"/>
+                <w:i w:val="0"/>
+                <w:iCs w:val="0"/>
+                <w:color w:val="000000" w:themeColor="text1" w:themeTint="FF" w:themeShade="FF"/>
+                <w:sz w:val="22"/>
+                <w:szCs w:val="22"/>
+                <w:lang w:val="en-US"/>
+              </w:rPr>
+              <w:t xml:space="preserve"> Technologies </w:t>
+            </w:r>
+            <w:r>
+              <w:rPr>
+                <w:rFonts w:ascii="Calibri" w:hAnsi="Calibri" w:eastAsia="Calibri" w:cs="Calibri"/>
+                <w:b w:val="0"/>
+                <w:bCs w:val="0"/>
+                <w:i w:val="0"/>
+                <w:iCs w:val="0"/>
+                <w:color w:val="000000" w:themeColor="text1" w:themeTint="FF" w:themeShade="FF"/>
+                <w:sz w:val="22"/>
+                <w:szCs w:val="22"/>
+                <w:lang w:val="en-US"/>
+              </w:rPr>
+              <w:t xml:space="preserve">- practical training as automation tester on the company's website. Implemented scripts to automate website using: </w:t>
+            </w:r>
+            <w:r>
+              <w:rPr>
+                <w:rFonts w:ascii="Calibri" w:hAnsi="Calibri" w:eastAsia="Calibri" w:cs="Calibri"/>
+                <w:b w:val="1"/>
+                <w:bCs w:val="1"/>
+                <w:i w:val="0"/>
+                <w:iCs w:val="0"/>
+                <w:color w:val="000000" w:themeColor="text1" w:themeTint="FF" w:themeShade="FF"/>
+                <w:sz w:val="22"/>
+                <w:szCs w:val="22"/>
+                <w:lang w:val="en-US"/>
+              </w:rPr>
+              <w:t>Selenium</w:t>
+            </w:r>
+            <w:r>
+              <w:rPr>
+                <w:rFonts w:ascii="Calibri" w:hAnsi="Calibri" w:eastAsia="Calibri" w:cs="Calibri"/>
+                <w:b w:val="0"/>
+                <w:bCs w:val="0"/>
+                <w:i w:val="0"/>
+                <w:iCs w:val="0"/>
+                <w:color w:val="000000" w:themeColor="text1" w:themeTint="FF" w:themeShade="FF"/>
+                <w:sz w:val="22"/>
+                <w:szCs w:val="22"/>
+                <w:lang w:val="en-US"/>
+              </w:rPr>
+              <w:t xml:space="preserve">, </w:t>
+            </w:r>
+            <w:r>
+              <w:rPr>
+                <w:rFonts w:ascii="Calibri" w:hAnsi="Calibri" w:eastAsia="Calibri" w:cs="Calibri"/>
+                <w:b w:val="1"/>
+                <w:bCs w:val="1"/>
+                <w:i w:val="0"/>
+                <w:iCs w:val="0"/>
+                <w:color w:val="000000" w:themeColor="text1" w:themeTint="FF" w:themeShade="FF"/>
+                <w:sz w:val="22"/>
+                <w:szCs w:val="22"/>
+                <w:lang w:val="en-US"/>
+              </w:rPr>
+              <w:t xml:space="preserve">Junit </w:t>
+            </w:r>
+            <w:r>
+              <w:rPr>
+                <w:rFonts w:ascii="Calibri" w:hAnsi="Calibri" w:eastAsia="Calibri" w:cs="Calibri"/>
+                <w:b w:val="0"/>
+                <w:bCs w:val="0"/>
+                <w:i w:val="0"/>
+                <w:iCs w:val="0"/>
+                <w:color w:val="000000" w:themeColor="text1" w:themeTint="FF" w:themeShade="FF"/>
+                <w:sz w:val="22"/>
+                <w:szCs w:val="22"/>
+                <w:lang w:val="en-US"/>
+              </w:rPr>
+              <w:t xml:space="preserve">in </w:t>
+            </w:r>
+            <w:r>
+              <w:rPr>
+                <w:rFonts w:ascii="Calibri" w:hAnsi="Calibri" w:eastAsia="Calibri" w:cs="Calibri"/>
+                <w:b w:val="1"/>
+                <w:bCs w:val="1"/>
+                <w:i w:val="0"/>
+                <w:iCs w:val="0"/>
+                <w:color w:val="000000" w:themeColor="text1" w:themeTint="FF" w:themeShade="FF"/>
+                <w:sz w:val="22"/>
+                <w:szCs w:val="22"/>
+                <w:lang w:val="en-US"/>
+              </w:rPr>
+              <w:t>Java</w:t>
+            </w:r>
+            <w:r>
+              <w:rPr>
+                <w:rFonts w:ascii="Calibri" w:hAnsi="Calibri" w:eastAsia="Calibri" w:cs="Calibri"/>
+                <w:b w:val="0"/>
+                <w:bCs w:val="0"/>
+                <w:i w:val="0"/>
+                <w:iCs w:val="0"/>
+                <w:color w:val="000000" w:themeColor="text1" w:themeTint="FF" w:themeShade="FF"/>
+                <w:sz w:val="22"/>
+                <w:szCs w:val="22"/>
+                <w:lang w:val="en-US"/>
+              </w:rPr>
+              <w:t>, build test matrices and test plans.</w:t>
+            </w:r>
           </w:p>
         </w:tc>
       </w:tr>
@@ -1064,164 +1396,6 @@
                 <w:szCs w:val="22"/>
                 <w:lang w:val="en-US"/>
               </w:rPr>
-              <w:t xml:space="preserve"> 2019: Internship Trainee at </w:t>
-            </w:r>
-            <w:proofErr w:type="spellStart"/>
-            <w:r>
-              <w:rPr>
-                <w:rFonts w:ascii="Calibri" w:hAnsi="Calibri" w:eastAsia="Calibri" w:cs="Calibri"/>
-                <w:b w:val="1"/>
-                <w:bCs w:val="1"/>
-                <w:i w:val="0"/>
-                <w:iCs w:val="0"/>
-                <w:color w:val="000000" w:themeColor="text1" w:themeTint="FF" w:themeShade="FF"/>
-                <w:sz w:val="22"/>
-                <w:szCs w:val="22"/>
-                <w:lang w:val="en-US"/>
-              </w:rPr>
-              <w:t>ProGineer</w:t>
-            </w:r>
-            <w:proofErr w:type="spellEnd"/>
-            <w:r>
-              <w:rPr>
-                <w:rFonts w:ascii="Calibri" w:hAnsi="Calibri" w:eastAsia="Calibri" w:cs="Calibri"/>
-                <w:b w:val="1"/>
-                <w:bCs w:val="1"/>
-                <w:i w:val="0"/>
-                <w:iCs w:val="0"/>
-                <w:color w:val="000000" w:themeColor="text1" w:themeTint="FF" w:themeShade="FF"/>
-                <w:sz w:val="22"/>
-                <w:szCs w:val="22"/>
-                <w:lang w:val="en-US"/>
-              </w:rPr>
-              <w:t xml:space="preserve"> Technologies </w:t>
-            </w:r>
-            <w:r>
-              <w:rPr>
-                <w:rFonts w:ascii="Calibri" w:hAnsi="Calibri" w:eastAsia="Calibri" w:cs="Calibri"/>
-                <w:b w:val="0"/>
-                <w:bCs w:val="0"/>
-                <w:i w:val="0"/>
-                <w:iCs w:val="0"/>
-                <w:color w:val="000000" w:themeColor="text1" w:themeTint="FF" w:themeShade="FF"/>
-                <w:sz w:val="22"/>
-                <w:szCs w:val="22"/>
-                <w:lang w:val="en-US"/>
-              </w:rPr>
-              <w:t xml:space="preserve">- practical training as automation tester on the company's website. Implemented scripts to automate website using: </w:t>
-            </w:r>
-            <w:r>
-              <w:rPr>
-                <w:rFonts w:ascii="Calibri" w:hAnsi="Calibri" w:eastAsia="Calibri" w:cs="Calibri"/>
-                <w:b w:val="1"/>
-                <w:bCs w:val="1"/>
-                <w:i w:val="0"/>
-                <w:iCs w:val="0"/>
-                <w:color w:val="000000" w:themeColor="text1" w:themeTint="FF" w:themeShade="FF"/>
-                <w:sz w:val="22"/>
-                <w:szCs w:val="22"/>
-                <w:lang w:val="en-US"/>
-              </w:rPr>
-              <w:t>Selenium</w:t>
-            </w:r>
-            <w:r>
-              <w:rPr>
-                <w:rFonts w:ascii="Calibri" w:hAnsi="Calibri" w:eastAsia="Calibri" w:cs="Calibri"/>
-                <w:b w:val="0"/>
-                <w:bCs w:val="0"/>
-                <w:i w:val="0"/>
-                <w:iCs w:val="0"/>
-                <w:color w:val="000000" w:themeColor="text1" w:themeTint="FF" w:themeShade="FF"/>
-                <w:sz w:val="22"/>
-                <w:szCs w:val="22"/>
-                <w:lang w:val="en-US"/>
-              </w:rPr>
-              <w:t xml:space="preserve">, </w:t>
-            </w:r>
-            <w:r>
-              <w:rPr>
-                <w:rFonts w:ascii="Calibri" w:hAnsi="Calibri" w:eastAsia="Calibri" w:cs="Calibri"/>
-                <w:b w:val="1"/>
-                <w:bCs w:val="1"/>
-                <w:i w:val="0"/>
-                <w:iCs w:val="0"/>
-                <w:color w:val="000000" w:themeColor="text1" w:themeTint="FF" w:themeShade="FF"/>
-                <w:sz w:val="22"/>
-                <w:szCs w:val="22"/>
-                <w:lang w:val="en-US"/>
-              </w:rPr>
-              <w:t xml:space="preserve">Junit </w:t>
-            </w:r>
-            <w:r>
-              <w:rPr>
-                <w:rFonts w:ascii="Calibri" w:hAnsi="Calibri" w:eastAsia="Calibri" w:cs="Calibri"/>
-                <w:b w:val="0"/>
-                <w:bCs w:val="0"/>
-                <w:i w:val="0"/>
-                <w:iCs w:val="0"/>
-                <w:color w:val="000000" w:themeColor="text1" w:themeTint="FF" w:themeShade="FF"/>
-                <w:sz w:val="22"/>
-                <w:szCs w:val="22"/>
-                <w:lang w:val="en-US"/>
-              </w:rPr>
-              <w:t xml:space="preserve">in </w:t>
-            </w:r>
-            <w:r>
-              <w:rPr>
-                <w:rFonts w:ascii="Calibri" w:hAnsi="Calibri" w:eastAsia="Calibri" w:cs="Calibri"/>
-                <w:b w:val="1"/>
-                <w:bCs w:val="1"/>
-                <w:i w:val="0"/>
-                <w:iCs w:val="0"/>
-                <w:color w:val="000000" w:themeColor="text1" w:themeTint="FF" w:themeShade="FF"/>
-                <w:sz w:val="22"/>
-                <w:szCs w:val="22"/>
-                <w:lang w:val="en-US"/>
-              </w:rPr>
-              <w:t>Java</w:t>
-            </w:r>
-            <w:r>
-              <w:rPr>
-                <w:rFonts w:ascii="Calibri" w:hAnsi="Calibri" w:eastAsia="Calibri" w:cs="Calibri"/>
-                <w:b w:val="0"/>
-                <w:bCs w:val="0"/>
-                <w:i w:val="0"/>
-                <w:iCs w:val="0"/>
-                <w:color w:val="000000" w:themeColor="text1" w:themeTint="FF" w:themeShade="FF"/>
-                <w:sz w:val="22"/>
-                <w:szCs w:val="22"/>
-                <w:lang w:val="en-US"/>
-              </w:rPr>
-              <w:t>, build test matrices and test plans.</w:t>
-            </w:r>
-          </w:p>
-          <w:p>
-            <w:pPr>
-              <w:spacing w:line="259" w:lineRule="auto"/>
-              <w:rPr>
-                <w:rFonts w:ascii="Calibri" w:hAnsi="Calibri" w:eastAsia="Calibri" w:cs="Calibri"/>
-                <w:b w:val="0"/>
-                <w:bCs w:val="0"/>
-                <w:i w:val="0"/>
-                <w:iCs w:val="0"/>
-                <w:color w:val="000000" w:themeColor="text1" w:themeTint="FF" w:themeShade="FF"/>
-                <w:sz w:val="22"/>
-                <w:szCs w:val="22"/>
-                <w:lang w:val="en-US"/>
-              </w:rPr>
-            </w:pPr>
-            <w:r>
-              <w:rPr>
-                <w:rFonts w:ascii="Calibri" w:hAnsi="Calibri" w:eastAsia="Calibri" w:cs="Calibri"/>
-                <w:b w:val="1"/>
-                <w:bCs w:val="1"/>
-                <w:i w:val="0"/>
-                <w:iCs w:val="0"/>
-                <w:color w:val="000000" w:themeColor="text1" w:themeTint="FF" w:themeShade="FF"/>
-                <w:sz w:val="22"/>
-                <w:szCs w:val="22"/>
-                <w:lang w:val="en-US"/>
-              </w:rPr>
               <w:t>2018: Full Stack Development</w:t>
             </w:r>
             <w:r>
@@ -1933,79 +2107,6 @@
                 <w:lang w:val="en-US"/>
               </w:rPr>
               <w:t>Junit, Selenium</w:t>
-            </w:r>
-          </w:p>
-        </w:tc>
-      </w:tr>
-      <w:tr>
-        <w:tc>
-          <w:tcPr>
-            <w:tcW w:w="1665" w:type="dxa"/>
-            <w:tcMar/>
-          </w:tcPr>
-          <w:p>
-            <w:pPr>
-              <w:pStyle w:val="Normal"/>
-              <w:jc w:val="right"/>
-              <w:rPr>
-                <w:rFonts w:ascii="Calibri" w:hAnsi="Calibri" w:eastAsia="Calibri" w:cs="Calibri" w:asciiTheme="minorAscii" w:hAnsiTheme="minorAscii" w:eastAsiaTheme="minorAscii" w:cstheme="minorAscii"/>
-                <w:b w:val="1"/>
-                <w:bCs w:val="1"/>
-                <w:i w:val="0"/>
-                <w:iCs w:val="0"/>
-                <w:color w:val="833C0B" w:themeColor="accent2" w:themeTint="FF" w:themeShade="80"/>
-                <w:sz w:val="24"/>
-                <w:szCs w:val="24"/>
-                <w:lang w:val="en-US"/>
-              </w:rPr>
-            </w:pPr>
-            <w:r>
-              <w:rPr>
-                <w:rFonts w:ascii="Calibri" w:hAnsi="Calibri" w:eastAsia="Calibri" w:cs="Calibri" w:asciiTheme="minorAscii" w:hAnsiTheme="minorAscii" w:eastAsiaTheme="minorAscii" w:cstheme="minorAscii"/>
-                <w:b w:val="1"/>
-                <w:bCs w:val="1"/>
-                <w:color w:val="833C0B" w:themeColor="accent2" w:themeTint="FF" w:themeShade="80"/>
-                <w:sz w:val="24"/>
-                <w:szCs w:val="24"/>
-                <w:lang w:val="en-US"/>
-              </w:rPr>
-              <w:t>Work</w:t>
-            </w:r>
-          </w:p>
-        </w:tc>
-        <w:tc>
-          <w:tcPr>
-            <w:tcW w:w="7695" w:type="dxa"/>
-            <w:tcMar/>
-          </w:tcPr>
-          <w:p>
-            <w:pPr>
-              <w:spacing w:line="259" w:lineRule="auto"/>
-              <w:rPr>
-                <w:rFonts w:ascii="Calibri" w:hAnsi="Calibri" w:eastAsia="Calibri" w:cs="Calibri"/>
-                <w:b w:val="0"/>
-                <w:bCs w:val="0"/>
-                <w:i w:val="0"/>
-                <w:iCs w:val="0"/>
-                <w:color w:val="000000" w:themeColor="text1" w:themeTint="FF" w:themeShade="FF"/>
-                <w:sz w:val="22"/>
-                <w:szCs w:val="22"/>
-                <w:lang w:val="en-US"/>
-              </w:rPr>
-            </w:pPr>
-            <w:r>
-              <w:rPr>
-                <w:rFonts w:ascii="Calibri" w:hAnsi="Calibri" w:eastAsia="Calibri" w:cs="Calibri"/>
-                <w:b w:val="0"/>
-                <w:bCs w:val="0"/>
-                <w:i w:val="0"/>
-                <w:iCs w:val="0"/>
-                <w:color w:val="000000" w:themeColor="text1" w:themeTint="FF" w:themeShade="FF"/>
-                <w:sz w:val="22"/>
-                <w:szCs w:val="22"/>
-                <w:lang w:val="en-GB"/>
-              </w:rPr>
-              <w:t>2018-Current: Markedo, Tnuvot, cashier.</w:t>
             </w:r>
           </w:p>
         </w:tc>

</xml_diff>